<commit_message>
Fixed line input bug
</commit_message>
<xml_diff>
--- a/PLOG_TP1_FINAL_ZURERO_3.docx
+++ b/PLOG_TP1_FINAL_ZURERO_3.docx
@@ -477,6 +477,12 @@
     </w:p>
     <w:sdt>
       <w:sdtPr>
+        <w:rPr>
+          <w:smallCaps w:val="0"/>
+          <w:spacing w:val="0"/>
+          <w:sz w:val="24"/>
+          <w:szCs w:val="20"/>
+        </w:rPr>
         <w:id w:val="-285741434"/>
         <w:docPartObj>
           <w:docPartGallery w:val="Table of Contents"/>
@@ -487,11 +493,7 @@
         <w:rPr>
           <w:b/>
           <w:bCs/>
-          <w:smallCaps w:val="0"/>
           <w:noProof/>
-          <w:spacing w:val="0"/>
-          <w:sz w:val="24"/>
-          <w:szCs w:val="20"/>
         </w:rPr>
       </w:sdtEndPr>
       <w:sdtContent>
@@ -1904,17 +1906,7 @@
           <w:szCs w:val="24"/>
           <w:lang w:val="pt-PT"/>
         </w:rPr>
-        <w:t>Como objetivo principal deste trabalh</w:t>
-      </w:r>
-      <w:bookmarkStart w:id="2" w:name="_GoBack"/>
-      <w:bookmarkEnd w:id="2"/>
-      <w:r>
-        <w:rPr>
-          <w:rFonts w:eastAsia="Corsiva" w:cs="Times New Roman"/>
-          <w:szCs w:val="24"/>
-          <w:lang w:val="pt-PT"/>
-        </w:rPr>
-        <w:t>o foi-nos proposta a realização de um jogo de tabuleiro para dois jogadores em linguagem Prolog. As características deste incluem um tabuleiro, peças, as regras de movimentação destas e as condições de vitória/derrota (ou empate). Este jogo deve permitir três modos de utilização distintos:</w:t>
+        <w:t>Como objetivo principal deste trabalho foi-nos proposta a realização de um jogo de tabuleiro para dois jogadores em linguagem Prolog. As características deste incluem um tabuleiro, peças, as regras de movimentação destas e as condições de vitória/derrota (ou empate). Este jogo deve permitir três modos de utilização distintos:</w:t>
       </w:r>
     </w:p>
     <w:p>
@@ -2506,7 +2498,7 @@
           <w:lang w:val="pt-PT"/>
         </w:rPr>
       </w:pPr>
-      <w:bookmarkStart w:id="3" w:name="_Toc530088007"/>
+      <w:bookmarkStart w:id="2" w:name="_Toc530088007"/>
       <w:r>
         <w:rPr>
           <w:rFonts w:eastAsia="Corsiva"/>
@@ -2548,7 +2540,7 @@
         </w:rPr>
         <w:t>urero</w:t>
       </w:r>
-      <w:bookmarkEnd w:id="3"/>
+      <w:bookmarkEnd w:id="2"/>
     </w:p>
     <w:p>
       <w:pPr>
@@ -3056,7 +3048,7 @@
           <w:lang w:val="pt-PT"/>
         </w:rPr>
       </w:pPr>
-      <w:bookmarkStart w:id="4" w:name="_Toc530088008"/>
+      <w:bookmarkStart w:id="3" w:name="_Toc530088008"/>
       <w:r>
         <w:rPr>
           <w:color w:val="C00000"/>
@@ -3064,7 +3056,7 @@
         </w:rPr>
         <w:t>Regras</w:t>
       </w:r>
-      <w:bookmarkEnd w:id="4"/>
+      <w:bookmarkEnd w:id="3"/>
     </w:p>
     <w:p>
       <w:pPr>
@@ -4224,7 +4216,7 @@
           <w:lang w:val="pt-PT"/>
         </w:rPr>
       </w:pPr>
-      <w:bookmarkStart w:id="5" w:name="_Toc530088009"/>
+      <w:bookmarkStart w:id="4" w:name="_Toc530088009"/>
       <w:r>
         <w:rPr>
           <w:color w:val="C00000"/>
@@ -4233,7 +4225,7 @@
         <w:lastRenderedPageBreak/>
         <w:t>Lógica do jogo</w:t>
       </w:r>
-      <w:bookmarkEnd w:id="5"/>
+      <w:bookmarkEnd w:id="4"/>
     </w:p>
     <w:p>
       <w:pPr>
@@ -4259,7 +4251,7 @@
           <w:lang w:val="pt-PT"/>
         </w:rPr>
       </w:pPr>
-      <w:bookmarkStart w:id="6" w:name="_Toc530088010"/>
+      <w:bookmarkStart w:id="5" w:name="_Toc530088010"/>
       <w:r>
         <w:rPr>
           <w:color w:val="C00000"/>
@@ -4274,7 +4266,7 @@
         </w:rPr>
         <w:t>ogo</w:t>
       </w:r>
-      <w:bookmarkEnd w:id="6"/>
+      <w:bookmarkEnd w:id="5"/>
     </w:p>
     <w:p>
       <w:pPr>
@@ -4984,7 +4976,7 @@
           <w:lang w:val="pt-PT"/>
         </w:rPr>
       </w:pPr>
-      <w:bookmarkStart w:id="7" w:name="_Toc530088011"/>
+      <w:bookmarkStart w:id="6" w:name="_Toc530088011"/>
       <w:r>
         <w:rPr>
           <w:noProof/>
@@ -5308,7 +5300,7 @@
         </w:rPr>
         <w:t>Visualização do tabuleiro</w:t>
       </w:r>
-      <w:bookmarkEnd w:id="7"/>
+      <w:bookmarkEnd w:id="6"/>
     </w:p>
     <w:p>
       <w:pPr>
@@ -5403,20 +5395,7 @@
                                 <w:szCs w:val="20"/>
                                 <w:lang w:val="pt-PT"/>
                               </w:rPr>
-                              <w:t>3.</w:t>
-                            </w:r>
-                            <w:r>
-                              <w:rPr>
-                                <w:rFonts w:cs="Times New Roman"/>
-                                <w:b w:val="0"/>
-                                <w:bCs w:val="0"/>
-                                <w:caps w:val="0"/>
-                                <w:color w:val="365F91" w:themeColor="accent1" w:themeShade="BF"/>
-                                <w:sz w:val="22"/>
-                                <w:szCs w:val="20"/>
-                                <w:lang w:val="pt-PT"/>
-                              </w:rPr>
-                              <w:t>2</w:t>
+                              <w:t>3.2</w:t>
                             </w:r>
                             <w:r>
                               <w:rPr>
@@ -5506,20 +5485,7 @@
                           <w:szCs w:val="20"/>
                           <w:lang w:val="pt-PT"/>
                         </w:rPr>
-                        <w:t>3.</w:t>
-                      </w:r>
-                      <w:r>
-                        <w:rPr>
-                          <w:rFonts w:cs="Times New Roman"/>
-                          <w:b w:val="0"/>
-                          <w:bCs w:val="0"/>
-                          <w:caps w:val="0"/>
-                          <w:color w:val="365F91" w:themeColor="accent1" w:themeShade="BF"/>
-                          <w:sz w:val="22"/>
-                          <w:szCs w:val="20"/>
-                          <w:lang w:val="pt-PT"/>
-                        </w:rPr>
-                        <w:t>2</w:t>
+                        <w:t>3.2</w:t>
                       </w:r>
                       <w:r>
                         <w:rPr>
@@ -5684,7 +5650,7 @@
           </mc:Choice>
           <mc:Fallback>
             <w:pict>
-              <v:group w14:anchorId="3A363ADA" id="Group 13" o:spid="_x0000_s1026" style="position:absolute;margin-left:-57.3pt;margin-top:107.05pt;width:569.2pt;height:199.5pt;z-index:251658240" coordsize="72288,25336" o:gfxdata="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">
+              <v:group w14:anchorId="7A4E2481" id="Group 13" o:spid="_x0000_s1026" style="position:absolute;margin-left:-57.3pt;margin-top:107.05pt;width:569.2pt;height:199.5pt;z-index:251658240" coordsize="72288,25336" o:gfxdata="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">
                 <v:shapetype id="_x0000_t75" coordsize="21600,21600" o:spt="75" o:preferrelative="t" path="m@4@5l@4@11@9@11@9@5xe" filled="f" stroked="f">
                   <v:stroke joinstyle="miter"/>
                   <v:formulas>
@@ -5810,24 +5776,141 @@
     </w:p>
     <w:p>
       <w:pPr>
-        <w:rPr>
-          <w:b/>
-          <w:color w:val="00B050"/>
-        </w:rPr>
-      </w:pPr>
-      <w:r>
-        <w:rPr>
-          <w:b/>
-          <w:color w:val="00B050"/>
+        <w:jc w:val="left"/>
+        <w:rPr>
+          <w:color w:val="000000" w:themeColor="text1"/>
+          <w:lang w:val="pt-PT"/>
+        </w:rPr>
+      </w:pPr>
+      <w:r>
+        <w:rPr>
+          <w:noProof/>
         </w:rPr>
         <w:lastRenderedPageBreak/>
-        <w:t xml:space="preserve">Falta </w:t>
+        <w:drawing>
+          <wp:anchor distT="0" distB="0" distL="114300" distR="114300" simplePos="0" relativeHeight="251666432" behindDoc="0" locked="0" layoutInCell="1" allowOverlap="1" wp14:anchorId="1C3DBD6D" wp14:editId="26A10CC5">
+            <wp:simplePos x="0" y="0"/>
+            <wp:positionH relativeFrom="column">
+              <wp:posOffset>-3810</wp:posOffset>
+            </wp:positionH>
+            <wp:positionV relativeFrom="paragraph">
+              <wp:posOffset>3329305</wp:posOffset>
+            </wp:positionV>
+            <wp:extent cx="5543550" cy="5038725"/>
+            <wp:effectExtent l="0" t="0" r="0" b="9525"/>
+            <wp:wrapTopAndBottom/>
+            <wp:docPr id="25" name="Picture 25"/>
+            <wp:cNvGraphicFramePr>
+              <a:graphicFrameLocks xmlns:a="http://schemas.openxmlformats.org/drawingml/2006/main" noChangeAspect="1"/>
+            </wp:cNvGraphicFramePr>
+            <a:graphic xmlns:a="http://schemas.openxmlformats.org/drawingml/2006/main">
+              <a:graphicData uri="http://schemas.openxmlformats.org/drawingml/2006/picture">
+                <pic:pic xmlns:pic="http://schemas.openxmlformats.org/drawingml/2006/picture">
+                  <pic:nvPicPr>
+                    <pic:cNvPr id="1" name=""/>
+                    <pic:cNvPicPr/>
+                  </pic:nvPicPr>
+                  <pic:blipFill>
+                    <a:blip r:embed="rId23">
+                      <a:extLst>
+                        <a:ext uri="{28A0092B-C50C-407E-A947-70E740481C1C}">
+                          <a14:useLocalDpi xmlns:a14="http://schemas.microsoft.com/office/drawing/2010/main" val="0"/>
+                        </a:ext>
+                      </a:extLst>
+                    </a:blip>
+                    <a:stretch>
+                      <a:fillRect/>
+                    </a:stretch>
+                  </pic:blipFill>
+                  <pic:spPr>
+                    <a:xfrm>
+                      <a:off x="0" y="0"/>
+                      <a:ext cx="5543550" cy="5038725"/>
+                    </a:xfrm>
+                    <a:prstGeom prst="rect">
+                      <a:avLst/>
+                    </a:prstGeom>
+                  </pic:spPr>
+                </pic:pic>
+              </a:graphicData>
+            </a:graphic>
+          </wp:anchor>
+        </w:drawing>
+      </w:r>
+      <w:r>
+        <w:rPr>
+          <w:noProof/>
+        </w:rPr>
+        <w:drawing>
+          <wp:anchor distT="0" distB="0" distL="114300" distR="114300" simplePos="0" relativeHeight="251659264" behindDoc="0" locked="0" layoutInCell="1" allowOverlap="1" wp14:anchorId="3ABF0D67" wp14:editId="221557A1">
+            <wp:simplePos x="0" y="0"/>
+            <wp:positionH relativeFrom="column">
+              <wp:posOffset>-3810</wp:posOffset>
+            </wp:positionH>
+            <wp:positionV relativeFrom="paragraph">
+              <wp:posOffset>1357630</wp:posOffset>
+            </wp:positionV>
+            <wp:extent cx="4295775" cy="1743075"/>
+            <wp:effectExtent l="0" t="0" r="9525" b="9525"/>
+            <wp:wrapTopAndBottom/>
+            <wp:docPr id="21" name="Picture 21"/>
+            <wp:cNvGraphicFramePr>
+              <a:graphicFrameLocks xmlns:a="http://schemas.openxmlformats.org/drawingml/2006/main" noChangeAspect="1"/>
+            </wp:cNvGraphicFramePr>
+            <a:graphic xmlns:a="http://schemas.openxmlformats.org/drawingml/2006/main">
+              <a:graphicData uri="http://schemas.openxmlformats.org/drawingml/2006/picture">
+                <pic:pic xmlns:pic="http://schemas.openxmlformats.org/drawingml/2006/picture">
+                  <pic:nvPicPr>
+                    <pic:cNvPr id="1" name=""/>
+                    <pic:cNvPicPr/>
+                  </pic:nvPicPr>
+                  <pic:blipFill>
+                    <a:blip r:embed="rId24">
+                      <a:extLst>
+                        <a:ext uri="{28A0092B-C50C-407E-A947-70E740481C1C}">
+                          <a14:useLocalDpi xmlns:a14="http://schemas.microsoft.com/office/drawing/2010/main" val="0"/>
+                        </a:ext>
+                      </a:extLst>
+                    </a:blip>
+                    <a:stretch>
+                      <a:fillRect/>
+                    </a:stretch>
+                  </pic:blipFill>
+                  <pic:spPr>
+                    <a:xfrm>
+                      <a:off x="0" y="0"/>
+                      <a:ext cx="4295775" cy="1743075"/>
+                    </a:xfrm>
+                    <a:prstGeom prst="rect">
+                      <a:avLst/>
+                    </a:prstGeom>
+                  </pic:spPr>
+                </pic:pic>
+              </a:graphicData>
+            </a:graphic>
+          </wp:anchor>
+        </w:drawing>
+      </w:r>
+      <w:r>
+        <w:rPr>
+          <w:color w:val="000000" w:themeColor="text1"/>
+          <w:lang w:val="pt-PT"/>
+        </w:rPr>
+        <w:t>A função responsável p</w:t>
+      </w:r>
+      <w:r>
+        <w:rPr>
+          <w:color w:val="000000" w:themeColor="text1"/>
+          <w:lang w:val="pt-PT"/>
+        </w:rPr>
+        <w:t xml:space="preserve">ela impressão denomina-se </w:t>
       </w:r>
       <w:proofErr w:type="spellStart"/>
       <w:r>
         <w:rPr>
           <w:b/>
-          <w:color w:val="00B050"/>
+          <w:color w:val="000000" w:themeColor="text1"/>
+          <w:lang w:val="pt-PT"/>
         </w:rPr>
         <w:t>display_</w:t>
       </w:r>
@@ -5835,15 +5918,17 @@
       <w:r>
         <w:rPr>
           <w:b/>
-          <w:color w:val="00B050"/>
-        </w:rPr>
-        <w:t>board</w:t>
+          <w:color w:val="000000" w:themeColor="text1"/>
+          <w:lang w:val="pt-PT"/>
+        </w:rPr>
+        <w:t>game</w:t>
       </w:r>
       <w:proofErr w:type="spellEnd"/>
       <w:r>
         <w:rPr>
           <w:b/>
-          <w:color w:val="00B050"/>
+          <w:color w:val="000000" w:themeColor="text1"/>
+          <w:lang w:val="pt-PT"/>
         </w:rPr>
         <w:t>(</w:t>
       </w:r>
@@ -5851,18 +5936,216 @@
       <w:r>
         <w:rPr>
           <w:b/>
-          <w:color w:val="00B050"/>
-        </w:rPr>
-        <w:t>Game, Player)</w:t>
-      </w:r>
-    </w:p>
-    <w:p>
-      <w:pPr>
-        <w:rPr>
-          <w:b/>
-          <w:u w:val="single"/>
-        </w:rPr>
-      </w:pPr>
+          <w:color w:val="000000" w:themeColor="text1"/>
+          <w:lang w:val="pt-PT"/>
+        </w:rPr>
+        <w:t>+</w:t>
+      </w:r>
+      <w:proofErr w:type="spellStart"/>
+      <w:r>
+        <w:rPr>
+          <w:b/>
+          <w:color w:val="000000" w:themeColor="text1"/>
+          <w:lang w:val="pt-PT"/>
+        </w:rPr>
+        <w:t>Board</w:t>
+      </w:r>
+      <w:proofErr w:type="spellEnd"/>
+      <w:r>
+        <w:rPr>
+          <w:b/>
+          <w:color w:val="000000" w:themeColor="text1"/>
+          <w:lang w:val="pt-PT"/>
+        </w:rPr>
+        <w:t>, +</w:t>
+      </w:r>
+      <w:proofErr w:type="spellStart"/>
+      <w:r>
+        <w:rPr>
+          <w:b/>
+          <w:color w:val="000000" w:themeColor="text1"/>
+          <w:lang w:val="pt-PT"/>
+        </w:rPr>
+        <w:t>Player</w:t>
+      </w:r>
+      <w:proofErr w:type="spellEnd"/>
+      <w:r>
+        <w:rPr>
+          <w:b/>
+          <w:color w:val="000000" w:themeColor="text1"/>
+          <w:lang w:val="pt-PT"/>
+        </w:rPr>
+        <w:t>)</w:t>
+      </w:r>
+      <w:r>
+        <w:rPr>
+          <w:color w:val="000000" w:themeColor="text1"/>
+          <w:lang w:val="pt-PT"/>
+        </w:rPr>
+        <w:t xml:space="preserve">, recebendo como argumentos o tabuleiro e o próximo jogador. Esta irá chamar as funções </w:t>
+      </w:r>
+      <w:proofErr w:type="spellStart"/>
+      <w:r>
+        <w:rPr>
+          <w:b/>
+          <w:color w:val="000000" w:themeColor="text1"/>
+          <w:lang w:val="pt-PT"/>
+        </w:rPr>
+        <w:t>show_player</w:t>
+      </w:r>
+      <w:proofErr w:type="spellEnd"/>
+      <w:r>
+        <w:rPr>
+          <w:b/>
+          <w:color w:val="000000" w:themeColor="text1"/>
+          <w:lang w:val="pt-PT"/>
+        </w:rPr>
+        <w:t>(+</w:t>
+      </w:r>
+      <w:proofErr w:type="spellStart"/>
+      <w:r>
+        <w:rPr>
+          <w:b/>
+          <w:color w:val="000000" w:themeColor="text1"/>
+          <w:lang w:val="pt-PT"/>
+        </w:rPr>
+        <w:t>Player</w:t>
+      </w:r>
+      <w:proofErr w:type="spellEnd"/>
+      <w:r>
+        <w:rPr>
+          <w:b/>
+          <w:color w:val="000000" w:themeColor="text1"/>
+          <w:lang w:val="pt-PT"/>
+        </w:rPr>
+        <w:t>)</w:t>
+      </w:r>
+      <w:r>
+        <w:rPr>
+          <w:color w:val="000000" w:themeColor="text1"/>
+          <w:lang w:val="pt-PT"/>
+        </w:rPr>
+        <w:t>, que mostra no ecrã qual o próximo jogador</w:t>
+      </w:r>
+      <w:r>
+        <w:rPr>
+          <w:b/>
+          <w:color w:val="000000" w:themeColor="text1"/>
+          <w:lang w:val="pt-PT"/>
+        </w:rPr>
+        <w:t xml:space="preserve">, e </w:t>
+      </w:r>
+      <w:proofErr w:type="spellStart"/>
+      <w:r>
+        <w:rPr>
+          <w:b/>
+          <w:color w:val="000000" w:themeColor="text1"/>
+          <w:lang w:val="pt-PT"/>
+        </w:rPr>
+        <w:t>print_board</w:t>
+      </w:r>
+      <w:proofErr w:type="spellEnd"/>
+      <w:r>
+        <w:rPr>
+          <w:b/>
+          <w:color w:val="000000" w:themeColor="text1"/>
+          <w:lang w:val="pt-PT"/>
+        </w:rPr>
+        <w:t>(+</w:t>
+      </w:r>
+      <w:proofErr w:type="spellStart"/>
+      <w:r>
+        <w:rPr>
+          <w:b/>
+          <w:color w:val="000000" w:themeColor="text1"/>
+          <w:lang w:val="pt-PT"/>
+        </w:rPr>
+        <w:t>Board</w:t>
+      </w:r>
+      <w:proofErr w:type="spellEnd"/>
+      <w:r>
+        <w:rPr>
+          <w:b/>
+          <w:color w:val="000000" w:themeColor="text1"/>
+          <w:lang w:val="pt-PT"/>
+        </w:rPr>
+        <w:t>)</w:t>
+      </w:r>
+      <w:r>
+        <w:rPr>
+          <w:color w:val="000000" w:themeColor="text1"/>
+          <w:lang w:val="pt-PT"/>
+        </w:rPr>
+        <w:t>, que irá percorrer o tabuleiro e imprimir as peças nele contido além das informações adicionais de cada lado</w:t>
+      </w:r>
+      <w:r>
+        <w:rPr>
+          <w:color w:val="000000" w:themeColor="text1"/>
+          <w:lang w:val="pt-PT"/>
+        </w:rPr>
+        <w:t xml:space="preserve">. A função principal para a impressão do tabuleiro, </w:t>
+      </w:r>
+      <w:proofErr w:type="spellStart"/>
+      <w:r>
+        <w:rPr>
+          <w:b/>
+          <w:color w:val="000000" w:themeColor="text1"/>
+          <w:lang w:val="pt-PT"/>
+        </w:rPr>
+        <w:t>view_</w:t>
+      </w:r>
+      <w:proofErr w:type="gramStart"/>
+      <w:r>
+        <w:rPr>
+          <w:b/>
+          <w:color w:val="000000" w:themeColor="text1"/>
+          <w:lang w:val="pt-PT"/>
+        </w:rPr>
+        <w:t>tab</w:t>
+      </w:r>
+      <w:proofErr w:type="spellEnd"/>
+      <w:r>
+        <w:rPr>
+          <w:b/>
+          <w:color w:val="000000" w:themeColor="text1"/>
+          <w:lang w:val="pt-PT"/>
+        </w:rPr>
+        <w:t>(</w:t>
+      </w:r>
+      <w:proofErr w:type="gramEnd"/>
+      <w:r>
+        <w:rPr>
+          <w:b/>
+          <w:color w:val="000000" w:themeColor="text1"/>
+          <w:lang w:val="pt-PT"/>
+        </w:rPr>
+        <w:t>+</w:t>
+      </w:r>
+      <w:proofErr w:type="spellStart"/>
+      <w:r>
+        <w:rPr>
+          <w:b/>
+          <w:color w:val="000000" w:themeColor="text1"/>
+          <w:lang w:val="pt-PT"/>
+        </w:rPr>
+        <w:t>Board</w:t>
+      </w:r>
+      <w:proofErr w:type="spellEnd"/>
+      <w:r>
+        <w:rPr>
+          <w:b/>
+          <w:color w:val="000000" w:themeColor="text1"/>
+          <w:lang w:val="pt-PT"/>
+        </w:rPr>
+        <w:t>, +N)</w:t>
+      </w:r>
+      <w:r>
+        <w:rPr>
+          <w:color w:val="000000" w:themeColor="text1"/>
+          <w:lang w:val="pt-PT"/>
+        </w:rPr>
+        <w:t>, é chamada dentro desta.</w:t>
+      </w:r>
     </w:p>
     <w:p>
       <w:pPr>
@@ -5875,16 +6158,25 @@
           <w:color w:val="FF0000"/>
         </w:rPr>
       </w:pPr>
-      <w:bookmarkStart w:id="8" w:name="_Toc530088012"/>
+      <w:bookmarkStart w:id="7" w:name="_Toc530088012"/>
       <w:r>
         <w:rPr>
           <w:color w:val="FF0000"/>
         </w:rPr>
-        <w:t xml:space="preserve">Lista de </w:t>
-      </w:r>
+        <w:lastRenderedPageBreak/>
+        <w:t>Li</w:t>
+      </w:r>
+      <w:bookmarkStart w:id="8" w:name="_GoBack"/>
+      <w:bookmarkEnd w:id="8"/>
       <w:r>
         <w:rPr>
           <w:color w:val="FF0000"/>
+        </w:rPr>
+        <w:t xml:space="preserve">sta de </w:t>
+      </w:r>
+      <w:r>
+        <w:rPr>
+          <w:color w:val="FF0000"/>
           <w:lang w:val="pt-PT"/>
         </w:rPr>
         <w:t>jogadas</w:t>
@@ -5902,7 +6194,7 @@
         </w:rPr>
         <w:t>válidas</w:t>
       </w:r>
-      <w:bookmarkEnd w:id="8"/>
+      <w:bookmarkEnd w:id="7"/>
     </w:p>
     <w:p/>
     <w:p>
@@ -6347,7 +6639,13 @@
         <w:rPr>
           <w:lang w:val="pt-PT"/>
         </w:rPr>
-        <w:t>Para efeitos de validação, a função verifica se a jogada recebida faz parte da lista das jogadas possíveis. Em caso afirmativo, ela procede em chamar uma de duas funções para analisar a direção da jogada e executá-la, ou numa linha (</w:t>
+        <w:t xml:space="preserve">Para efeitos de validação, a função verifica se a jogada recebida faz parte da lista das jogadas possíveis. Em caso afirmativo, ela procede em chamar </w:t>
+      </w:r>
+      <w:r>
+        <w:rPr>
+          <w:lang w:val="pt-PT"/>
+        </w:rPr>
+        <w:t xml:space="preserve">a função </w:t>
       </w:r>
       <w:proofErr w:type="spellStart"/>
       <w:r>
@@ -6355,21 +6653,289 @@
           <w:b/>
           <w:lang w:val="pt-PT"/>
         </w:rPr>
-        <w:t>check_line_play_</w:t>
+        <w:t>check_play_type</w:t>
+      </w:r>
+      <w:proofErr w:type="spellEnd"/>
+      <w:r>
+        <w:rPr>
+          <w:b/>
+          <w:lang w:val="pt-PT"/>
+        </w:rPr>
+        <w:t>(+</w:t>
+      </w:r>
+      <w:proofErr w:type="spellStart"/>
+      <w:r>
+        <w:rPr>
+          <w:b/>
+          <w:lang w:val="pt-PT"/>
+        </w:rPr>
+        <w:t>Symbol</w:t>
+      </w:r>
+      <w:proofErr w:type="spellEnd"/>
+      <w:r>
+        <w:rPr>
+          <w:b/>
+          <w:lang w:val="pt-PT"/>
+        </w:rPr>
+        <w:t>, +</w:t>
+      </w:r>
+      <w:proofErr w:type="spellStart"/>
+      <w:r>
+        <w:rPr>
+          <w:b/>
+          <w:lang w:val="pt-PT"/>
+        </w:rPr>
+        <w:t>RestOfPlay</w:t>
+      </w:r>
+      <w:proofErr w:type="spellEnd"/>
+      <w:r>
+        <w:rPr>
+          <w:b/>
+          <w:lang w:val="pt-PT"/>
+        </w:rPr>
+        <w:t>, +</w:t>
+      </w:r>
+      <w:proofErr w:type="spellStart"/>
+      <w:r>
+        <w:rPr>
+          <w:b/>
+          <w:lang w:val="pt-PT"/>
+        </w:rPr>
+        <w:t>Board</w:t>
+      </w:r>
+      <w:proofErr w:type="spellEnd"/>
+      <w:r>
+        <w:rPr>
+          <w:b/>
+          <w:lang w:val="pt-PT"/>
+        </w:rPr>
+        <w:t>, -</w:t>
+      </w:r>
+      <w:proofErr w:type="spellStart"/>
+      <w:r>
+        <w:rPr>
+          <w:b/>
+          <w:lang w:val="pt-PT"/>
+        </w:rPr>
+        <w:t>NewBoard</w:t>
+      </w:r>
+      <w:proofErr w:type="spellEnd"/>
+      <w:r>
+        <w:rPr>
+          <w:b/>
+          <w:lang w:val="pt-PT"/>
+        </w:rPr>
+        <w:t>)</w:t>
+      </w:r>
+      <w:r>
+        <w:rPr>
+          <w:lang w:val="pt-PT"/>
+        </w:rPr>
+        <w:t>, que analisa o tipo de jogada (linha ou coluna), e que irá por sua vez</w:t>
+      </w:r>
+      <w:r>
+        <w:rPr>
+          <w:b/>
+          <w:lang w:val="pt-PT"/>
+        </w:rPr>
+        <w:t xml:space="preserve"> </w:t>
+      </w:r>
+      <w:r>
+        <w:rPr>
+          <w:lang w:val="pt-PT"/>
+        </w:rPr>
+        <w:t xml:space="preserve">chamar </w:t>
+      </w:r>
+      <w:r>
+        <w:rPr>
+          <w:lang w:val="pt-PT"/>
+        </w:rPr>
+        <w:t>uma de duas funções para analisar a direção da jogada e executá-la, ou numa linha (</w:t>
+      </w:r>
+      <w:proofErr w:type="spellStart"/>
+      <w:r>
+        <w:rPr>
+          <w:b/>
+          <w:lang w:val="pt-PT"/>
+        </w:rPr>
+        <w:t>check_line_play_direction</w:t>
+      </w:r>
+      <w:proofErr w:type="spellEnd"/>
+      <w:r>
+        <w:rPr>
+          <w:b/>
+          <w:lang w:val="pt-PT"/>
+        </w:rPr>
+        <w:t xml:space="preserve">(+ </w:t>
+      </w:r>
+      <w:proofErr w:type="spellStart"/>
+      <w:r>
+        <w:rPr>
+          <w:b/>
+          <w:lang w:val="pt-PT"/>
+        </w:rPr>
+        <w:t>Board</w:t>
+      </w:r>
+      <w:proofErr w:type="spellEnd"/>
+      <w:r>
+        <w:rPr>
+          <w:b/>
+          <w:lang w:val="pt-PT"/>
+        </w:rPr>
+        <w:t>, +Play, +</w:t>
+      </w:r>
+      <w:proofErr w:type="spellStart"/>
+      <w:r>
+        <w:rPr>
+          <w:b/>
+          <w:lang w:val="pt-PT"/>
+        </w:rPr>
+        <w:t>LineNumber</w:t>
+      </w:r>
+      <w:proofErr w:type="spellEnd"/>
+      <w:r>
+        <w:rPr>
+          <w:b/>
+          <w:lang w:val="pt-PT"/>
+        </w:rPr>
+        <w:t>, -</w:t>
+      </w:r>
+      <w:proofErr w:type="spellStart"/>
+      <w:r>
+        <w:rPr>
+          <w:b/>
+          <w:lang w:val="pt-PT"/>
+        </w:rPr>
+        <w:t>NewBoard</w:t>
+      </w:r>
+      <w:proofErr w:type="spellEnd"/>
+      <w:r>
+        <w:rPr>
+          <w:b/>
+          <w:lang w:val="pt-PT"/>
+        </w:rPr>
+        <w:t>)</w:t>
+      </w:r>
+      <w:r>
+        <w:rPr>
+          <w:lang w:val="pt-PT"/>
+        </w:rPr>
+        <w:t>) ou numa coluna (</w:t>
+      </w:r>
+      <w:proofErr w:type="spellStart"/>
+      <w:r>
+        <w:rPr>
+          <w:b/>
+          <w:lang w:val="pt-PT"/>
+        </w:rPr>
+        <w:t>check_column_play_direction</w:t>
+      </w:r>
+      <w:proofErr w:type="spellEnd"/>
+      <w:r>
+        <w:rPr>
+          <w:b/>
+          <w:lang w:val="pt-PT"/>
+        </w:rPr>
+        <w:t>(+</w:t>
+      </w:r>
+      <w:proofErr w:type="spellStart"/>
+      <w:r>
+        <w:rPr>
+          <w:b/>
+          <w:lang w:val="pt-PT"/>
+        </w:rPr>
+        <w:t>Board</w:t>
+      </w:r>
+      <w:proofErr w:type="spellEnd"/>
+      <w:r>
+        <w:rPr>
+          <w:b/>
+          <w:lang w:val="pt-PT"/>
+        </w:rPr>
+        <w:t>, +Play, -</w:t>
+      </w:r>
+      <w:proofErr w:type="spellStart"/>
+      <w:r>
+        <w:rPr>
+          <w:b/>
+          <w:lang w:val="pt-PT"/>
+        </w:rPr>
+        <w:t>NewBoard</w:t>
+      </w:r>
+      <w:proofErr w:type="spellEnd"/>
+      <w:r>
+        <w:rPr>
+          <w:b/>
+          <w:lang w:val="pt-PT"/>
+        </w:rPr>
+        <w:t>)</w:t>
+      </w:r>
+      <w:r>
+        <w:rPr>
+          <w:lang w:val="pt-PT"/>
+        </w:rPr>
+        <w:t xml:space="preserve">). Estas irão então executar algumas operações (ou não) de acordo com a direção escolhida </w:t>
+      </w:r>
+      <w:r>
+        <w:rPr>
+          <w:lang w:val="pt-PT"/>
+        </w:rPr>
+        <w:t xml:space="preserve">e com a jogada em si </w:t>
+      </w:r>
+      <w:r>
+        <w:rPr>
+          <w:lang w:val="pt-PT"/>
+        </w:rPr>
+        <w:t>antes de finalmente chamarem</w:t>
+      </w:r>
+      <w:r>
+        <w:rPr>
+          <w:lang w:val="pt-PT"/>
+        </w:rPr>
+        <w:t xml:space="preserve"> as funções respetivas que irão executar a jogada. </w:t>
+      </w:r>
+      <w:proofErr w:type="spellStart"/>
+      <w:r>
+        <w:t>Estas</w:t>
+      </w:r>
+      <w:proofErr w:type="spellEnd"/>
+      <w:r>
+        <w:t xml:space="preserve"> </w:t>
+      </w:r>
+      <w:proofErr w:type="spellStart"/>
+      <w:r>
+        <w:t>são</w:t>
+      </w:r>
+      <w:proofErr w:type="spellEnd"/>
+      <w:r>
+        <w:t xml:space="preserve"> as </w:t>
+      </w:r>
+      <w:proofErr w:type="spellStart"/>
+      <w:r>
+        <w:t>funções</w:t>
+      </w:r>
+      <w:proofErr w:type="spellEnd"/>
+      <w:r>
+        <w:t xml:space="preserve"> </w:t>
+      </w:r>
+      <w:proofErr w:type="spellStart"/>
+      <w:r>
+        <w:rPr>
+          <w:b/>
+        </w:rPr>
+        <w:t>play_</w:t>
       </w:r>
       <w:proofErr w:type="gramStart"/>
       <w:r>
         <w:rPr>
           <w:b/>
-          <w:lang w:val="pt-PT"/>
-        </w:rPr>
-        <w:t>direction</w:t>
+        </w:rPr>
+        <w:t>line</w:t>
       </w:r>
       <w:proofErr w:type="spellEnd"/>
       <w:r>
         <w:rPr>
           <w:b/>
-          <w:lang w:val="pt-PT"/>
         </w:rPr>
         <w:t>(</w:t>
       </w:r>
@@ -6377,47 +6943,44 @@
       <w:r>
         <w:rPr>
           <w:b/>
-          <w:lang w:val="pt-PT"/>
-        </w:rPr>
-        <w:t xml:space="preserve">+ </w:t>
+        </w:rPr>
+        <w:t>+Board, +Player, -</w:t>
       </w:r>
       <w:proofErr w:type="spellStart"/>
       <w:r>
         <w:rPr>
           <w:b/>
-          <w:lang w:val="pt-PT"/>
-        </w:rPr>
-        <w:t>Board</w:t>
+        </w:rPr>
+        <w:t>NewBoard</w:t>
       </w:r>
       <w:proofErr w:type="spellEnd"/>
       <w:r>
         <w:rPr>
           <w:b/>
-          <w:lang w:val="pt-PT"/>
-        </w:rPr>
-        <w:t>, +Play, +</w:t>
+        </w:rPr>
+        <w:t>)</w:t>
+      </w:r>
+      <w:r>
+        <w:t xml:space="preserve"> e </w:t>
       </w:r>
       <w:proofErr w:type="spellStart"/>
       <w:r>
         <w:rPr>
           <w:b/>
-          <w:lang w:val="pt-PT"/>
-        </w:rPr>
-        <w:t>LineNumber</w:t>
+        </w:rPr>
+        <w:t>play_column</w:t>
       </w:r>
       <w:proofErr w:type="spellEnd"/>
       <w:r>
         <w:rPr>
           <w:b/>
-          <w:lang w:val="pt-PT"/>
-        </w:rPr>
-        <w:t>, -</w:t>
+        </w:rPr>
+        <w:t>(+Board, +Column, +Player, -</w:t>
       </w:r>
       <w:proofErr w:type="spellStart"/>
       <w:r>
         <w:rPr>
           <w:b/>
-          <w:lang w:val="pt-PT"/>
         </w:rPr>
         <w:t>NewBoard</w:t>
       </w:r>
@@ -6425,193 +6988,10 @@
       <w:r>
         <w:rPr>
           <w:b/>
-          <w:lang w:val="pt-PT"/>
         </w:rPr>
         <w:t>)</w:t>
       </w:r>
       <w:r>
-        <w:rPr>
-          <w:lang w:val="pt-PT"/>
-        </w:rPr>
-        <w:t>) ou numa coluna (</w:t>
-      </w:r>
-      <w:proofErr w:type="spellStart"/>
-      <w:r>
-        <w:rPr>
-          <w:b/>
-          <w:lang w:val="pt-PT"/>
-        </w:rPr>
-        <w:t>check_column_play</w:t>
-      </w:r>
-      <w:r>
-        <w:rPr>
-          <w:b/>
-          <w:lang w:val="pt-PT"/>
-        </w:rPr>
-        <w:t>_direction</w:t>
-      </w:r>
-      <w:proofErr w:type="spellEnd"/>
-      <w:r>
-        <w:rPr>
-          <w:b/>
-          <w:lang w:val="pt-PT"/>
-        </w:rPr>
-        <w:t>(+</w:t>
-      </w:r>
-      <w:proofErr w:type="spellStart"/>
-      <w:r>
-        <w:rPr>
-          <w:b/>
-          <w:lang w:val="pt-PT"/>
-        </w:rPr>
-        <w:t>Board</w:t>
-      </w:r>
-      <w:proofErr w:type="spellEnd"/>
-      <w:r>
-        <w:rPr>
-          <w:b/>
-          <w:lang w:val="pt-PT"/>
-        </w:rPr>
-        <w:t>, +Play, -</w:t>
-      </w:r>
-      <w:proofErr w:type="spellStart"/>
-      <w:r>
-        <w:rPr>
-          <w:b/>
-          <w:lang w:val="pt-PT"/>
-        </w:rPr>
-        <w:t>NewBoard</w:t>
-      </w:r>
-      <w:proofErr w:type="spellEnd"/>
-      <w:r>
-        <w:rPr>
-          <w:b/>
-          <w:lang w:val="pt-PT"/>
-        </w:rPr>
-        <w:t>)</w:t>
-      </w:r>
-      <w:r>
-        <w:rPr>
-          <w:lang w:val="pt-PT"/>
-        </w:rPr>
-        <w:t xml:space="preserve">). Estas irão então executar algumas operações (ou não) de acordo com a direção escolhida </w:t>
-      </w:r>
-      <w:r>
-        <w:rPr>
-          <w:lang w:val="pt-PT"/>
-        </w:rPr>
-        <w:t xml:space="preserve">e com a jogada em si </w:t>
-      </w:r>
-      <w:r>
-        <w:rPr>
-          <w:lang w:val="pt-PT"/>
-        </w:rPr>
-        <w:t>antes de finalmente chamarem</w:t>
-      </w:r>
-      <w:r>
-        <w:rPr>
-          <w:lang w:val="pt-PT"/>
-        </w:rPr>
-        <w:t xml:space="preserve"> as funções respetivas que irão executar a jogada. </w:t>
-      </w:r>
-      <w:proofErr w:type="spellStart"/>
-      <w:r>
-        <w:t>Estas</w:t>
-      </w:r>
-      <w:proofErr w:type="spellEnd"/>
-      <w:r>
-        <w:t xml:space="preserve"> </w:t>
-      </w:r>
-      <w:proofErr w:type="spellStart"/>
-      <w:r>
-        <w:t>são</w:t>
-      </w:r>
-      <w:proofErr w:type="spellEnd"/>
-      <w:r>
-        <w:t xml:space="preserve"> as </w:t>
-      </w:r>
-      <w:proofErr w:type="spellStart"/>
-      <w:r>
-        <w:t>funções</w:t>
-      </w:r>
-      <w:proofErr w:type="spellEnd"/>
-      <w:r>
-        <w:t xml:space="preserve"> </w:t>
-      </w:r>
-      <w:proofErr w:type="spellStart"/>
-      <w:r>
-        <w:rPr>
-          <w:b/>
-        </w:rPr>
-        <w:t>play_</w:t>
-      </w:r>
-      <w:proofErr w:type="gramStart"/>
-      <w:r>
-        <w:rPr>
-          <w:b/>
-        </w:rPr>
-        <w:t>line</w:t>
-      </w:r>
-      <w:proofErr w:type="spellEnd"/>
-      <w:r>
-        <w:rPr>
-          <w:b/>
-        </w:rPr>
-        <w:t>(</w:t>
-      </w:r>
-      <w:proofErr w:type="gramEnd"/>
-      <w:r>
-        <w:rPr>
-          <w:b/>
-        </w:rPr>
-        <w:t>+Board, +Player, -</w:t>
-      </w:r>
-      <w:proofErr w:type="spellStart"/>
-      <w:r>
-        <w:rPr>
-          <w:b/>
-        </w:rPr>
-        <w:t>NewBoard</w:t>
-      </w:r>
-      <w:proofErr w:type="spellEnd"/>
-      <w:r>
-        <w:rPr>
-          <w:b/>
-        </w:rPr>
-        <w:t>)</w:t>
-      </w:r>
-      <w:r>
-        <w:t xml:space="preserve"> e </w:t>
-      </w:r>
-      <w:proofErr w:type="spellStart"/>
-      <w:r>
-        <w:rPr>
-          <w:b/>
-        </w:rPr>
-        <w:t>play_column</w:t>
-      </w:r>
-      <w:proofErr w:type="spellEnd"/>
-      <w:r>
-        <w:rPr>
-          <w:b/>
-        </w:rPr>
-        <w:t>(+Board, +Column, +Player, -</w:t>
-      </w:r>
-      <w:proofErr w:type="spellStart"/>
-      <w:r>
-        <w:rPr>
-          <w:b/>
-        </w:rPr>
-        <w:t>NewBoard</w:t>
-      </w:r>
-      <w:proofErr w:type="spellEnd"/>
-      <w:r>
-        <w:rPr>
-          <w:b/>
-        </w:rPr>
-        <w:t>)</w:t>
-      </w:r>
-      <w:r>
         <w:t xml:space="preserve">. </w:t>
       </w:r>
       <w:r>
@@ -6624,14 +7004,14 @@
         <w:rPr>
           <w:lang w:val="pt-PT"/>
         </w:rPr>
-        <w:t xml:space="preserve"> </w:t>
+        <w:t xml:space="preserve"> mesmo: elas irão percorrer a linha/coluna respetiva (na direção indicada) até encontrarem </w:t>
       </w:r>
       <w:r>
         <w:rPr>
           <w:lang w:val="pt-PT"/>
         </w:rPr>
         <w:lastRenderedPageBreak/>
-        <w:t xml:space="preserve">mesmo: elas irão percorrer a linha/coluna respetiva (na direção indicada) até encontrarem uma peça. Se esta não possuir nenhuma peça na casa ao lado, essa casa fica a ser ocupada pela peça encontrada e o lugar desta pela peça do jogador. Caso contrário a peça do jogador fica </w:t>
+        <w:t xml:space="preserve">uma peça. Se esta não possuir nenhuma peça na casa ao lado, essa casa fica a ser ocupada pela peça encontrada e o lugar desta pela peça do jogador. Caso contrário a peça do jogador fica </w:t>
       </w:r>
       <w:r>
         <w:rPr>
@@ -7160,7 +7540,7 @@
           <w:lang w:val="pt-PT"/>
         </w:rPr>
       </w:pPr>
-      <w:hyperlink r:id="rId23" w:history="1">
+      <w:hyperlink r:id="rId25" w:history="1">
         <w:r>
           <w:rPr>
             <w:rStyle w:val="Hyperlink"/>
@@ -7183,7 +7563,7 @@
           <w:lang w:val="pt-PT"/>
         </w:rPr>
       </w:pPr>
-      <w:hyperlink r:id="rId24" w:history="1">
+      <w:hyperlink r:id="rId26" w:history="1">
         <w:r>
           <w:rPr>
             <w:rStyle w:val="Hyperlink"/>
@@ -7204,7 +7584,7 @@
       </w:r>
     </w:p>
     <w:sectPr>
-      <w:footerReference w:type="default" r:id="rId25"/>
+      <w:footerReference w:type="default" r:id="rId27"/>
       <w:pgSz w:w="12240" w:h="15840"/>
       <w:pgMar w:top="1417" w:right="1701" w:bottom="1417" w:left="1701" w:header="708" w:footer="708" w:gutter="0"/>
       <w:cols w:space="708"/>
@@ -9600,7 +9980,7 @@
 </file>
 
 <file path=customXml/itemProps1.xml><?xml version="1.0" encoding="utf-8"?>
-<ds:datastoreItem xmlns:ds="http://schemas.openxmlformats.org/officeDocument/2006/customXml" ds:itemID="{7DCB9E8F-D7B2-4031-8EC6-529A528AB2C0}">
+<ds:datastoreItem xmlns:ds="http://schemas.openxmlformats.org/officeDocument/2006/customXml" ds:itemID="{6D93D181-F489-4CDA-86CA-627ED3B86393}">
   <ds:schemaRefs>
     <ds:schemaRef ds:uri="http://schemas.openxmlformats.org/officeDocument/2006/bibliography"/>
   </ds:schemaRefs>

</xml_diff>